<commit_message>
Progress on AST converter
</commit_message>
<xml_diff>
--- a/Reports/Notes for Reports.docx
+++ b/Reports/Notes for Reports.docx
@@ -13,13 +13,75 @@
         <w:rPr>
           <w:lang w:val="en-US"/>
         </w:rPr>
-        <w:t xml:space="preserve">THE </w:t>
+        <w:t>THE GNN</w:t>
+      </w:r>
+    </w:p>
+    <w:p>
+      <w:pPr>
+        <w:pStyle w:val="Titre2"/>
+        <w:rPr>
+          <w:lang w:val="en-US"/>
+        </w:rPr>
+      </w:pPr>
+      <w:r>
+        <w:rPr>
+          <w:lang w:val="en-US"/>
+        </w:rPr>
+        <w:t>BREAKING DOWN THE GNN SECTION OF THE PROJECT:</w:t>
+      </w:r>
+    </w:p>
+    <w:p>
+      <w:pPr>
+        <w:pStyle w:val="Paragraphedeliste"/>
+        <w:numPr>
+          <w:ilvl w:val="0"/>
+          <w:numId w:val="6"/>
+        </w:numPr>
+        <w:rPr>
+          <w:lang w:val="en-US"/>
+        </w:rPr>
+      </w:pPr>
+      <w:r>
+        <w:rPr>
+          <w:lang w:val="en-US"/>
+        </w:rPr>
+        <w:t xml:space="preserve">Each program is a directed graph which may or may not be connected. For the purpose of this project, all the graphs are considered to be connected due to the way the training and testing programs have been written. </w:t>
+      </w:r>
+    </w:p>
+    <w:p>
+      <w:pPr>
+        <w:pStyle w:val="Paragraphedeliste"/>
+        <w:numPr>
+          <w:ilvl w:val="0"/>
+          <w:numId w:val="6"/>
+        </w:numPr>
+        <w:rPr>
+          <w:lang w:val="en-US"/>
+        </w:rPr>
+      </w:pPr>
+      <w:r>
+        <w:rPr>
+          <w:lang w:val="en-US"/>
+        </w:rPr>
+        <w:t xml:space="preserve">Each node in the graph has a set of defining features. In this instance, these features </w:t>
       </w:r>
       <w:r>
         <w:rPr>
           <w:lang w:val="en-US"/>
         </w:rPr>
-        <w:t>GNN</w:t>
+        <w:t xml:space="preserve">could </w:t>
+      </w:r>
+      <w:r>
+        <w:rPr>
+          <w:lang w:val="en-US"/>
+        </w:rPr>
+        <w:t>include</w:t>
+      </w:r>
+      <w:r>
+        <w:rPr>
+          <w:lang w:val="en-US"/>
+        </w:rPr>
+        <w:t xml:space="preserve"> data type and name </w:t>
       </w:r>
     </w:p>
     <w:p>
@@ -500,6 +562,118 @@
     </w:lvl>
   </w:abstractNum>
   <w:abstractNum w:abstractNumId="3" w15:restartNumberingAfterBreak="0">
+    <w:nsid w:val="42560FFD"/>
+    <w:multiLevelType w:val="hybridMultilevel"/>
+    <w:tmpl w:val="C25CB9C8"/>
+    <w:lvl w:ilvl="0" w:tplc="8DB282E4">
+      <w:numFmt w:val="bullet"/>
+      <w:lvlText w:val="-"/>
+      <w:lvlJc w:val="left"/>
+      <w:pPr>
+        <w:ind w:left="720" w:hanging="360"/>
+      </w:pPr>
+      <w:rPr>
+        <w:rFonts w:ascii="Calibri Light" w:eastAsiaTheme="minorHAnsi" w:hAnsi="Calibri Light" w:cs="Calibri Light" w:hint="default"/>
+      </w:rPr>
+    </w:lvl>
+    <w:lvl w:ilvl="1" w:tplc="040C0003" w:tentative="1">
+      <w:start w:val="1"/>
+      <w:numFmt w:val="bullet"/>
+      <w:lvlText w:val="o"/>
+      <w:lvlJc w:val="left"/>
+      <w:pPr>
+        <w:ind w:left="1440" w:hanging="360"/>
+      </w:pPr>
+      <w:rPr>
+        <w:rFonts w:ascii="Courier New" w:hAnsi="Courier New" w:cs="Courier New" w:hint="default"/>
+      </w:rPr>
+    </w:lvl>
+    <w:lvl w:ilvl="2" w:tplc="040C0005" w:tentative="1">
+      <w:start w:val="1"/>
+      <w:numFmt w:val="bullet"/>
+      <w:lvlText w:val=""/>
+      <w:lvlJc w:val="left"/>
+      <w:pPr>
+        <w:ind w:left="2160" w:hanging="360"/>
+      </w:pPr>
+      <w:rPr>
+        <w:rFonts w:ascii="Wingdings" w:hAnsi="Wingdings" w:hint="default"/>
+      </w:rPr>
+    </w:lvl>
+    <w:lvl w:ilvl="3" w:tplc="040C0001" w:tentative="1">
+      <w:start w:val="1"/>
+      <w:numFmt w:val="bullet"/>
+      <w:lvlText w:val=""/>
+      <w:lvlJc w:val="left"/>
+      <w:pPr>
+        <w:ind w:left="2880" w:hanging="360"/>
+      </w:pPr>
+      <w:rPr>
+        <w:rFonts w:ascii="Symbol" w:hAnsi="Symbol" w:hint="default"/>
+      </w:rPr>
+    </w:lvl>
+    <w:lvl w:ilvl="4" w:tplc="040C0003" w:tentative="1">
+      <w:start w:val="1"/>
+      <w:numFmt w:val="bullet"/>
+      <w:lvlText w:val="o"/>
+      <w:lvlJc w:val="left"/>
+      <w:pPr>
+        <w:ind w:left="3600" w:hanging="360"/>
+      </w:pPr>
+      <w:rPr>
+        <w:rFonts w:ascii="Courier New" w:hAnsi="Courier New" w:cs="Courier New" w:hint="default"/>
+      </w:rPr>
+    </w:lvl>
+    <w:lvl w:ilvl="5" w:tplc="040C0005" w:tentative="1">
+      <w:start w:val="1"/>
+      <w:numFmt w:val="bullet"/>
+      <w:lvlText w:val=""/>
+      <w:lvlJc w:val="left"/>
+      <w:pPr>
+        <w:ind w:left="4320" w:hanging="360"/>
+      </w:pPr>
+      <w:rPr>
+        <w:rFonts w:ascii="Wingdings" w:hAnsi="Wingdings" w:hint="default"/>
+      </w:rPr>
+    </w:lvl>
+    <w:lvl w:ilvl="6" w:tplc="040C0001" w:tentative="1">
+      <w:start w:val="1"/>
+      <w:numFmt w:val="bullet"/>
+      <w:lvlText w:val=""/>
+      <w:lvlJc w:val="left"/>
+      <w:pPr>
+        <w:ind w:left="5040" w:hanging="360"/>
+      </w:pPr>
+      <w:rPr>
+        <w:rFonts w:ascii="Symbol" w:hAnsi="Symbol" w:hint="default"/>
+      </w:rPr>
+    </w:lvl>
+    <w:lvl w:ilvl="7" w:tplc="040C0003" w:tentative="1">
+      <w:start w:val="1"/>
+      <w:numFmt w:val="bullet"/>
+      <w:lvlText w:val="o"/>
+      <w:lvlJc w:val="left"/>
+      <w:pPr>
+        <w:ind w:left="5760" w:hanging="360"/>
+      </w:pPr>
+      <w:rPr>
+        <w:rFonts w:ascii="Courier New" w:hAnsi="Courier New" w:cs="Courier New" w:hint="default"/>
+      </w:rPr>
+    </w:lvl>
+    <w:lvl w:ilvl="8" w:tplc="040C0005" w:tentative="1">
+      <w:start w:val="1"/>
+      <w:numFmt w:val="bullet"/>
+      <w:lvlText w:val=""/>
+      <w:lvlJc w:val="left"/>
+      <w:pPr>
+        <w:ind w:left="6480" w:hanging="360"/>
+      </w:pPr>
+      <w:rPr>
+        <w:rFonts w:ascii="Wingdings" w:hAnsi="Wingdings" w:hint="default"/>
+      </w:rPr>
+    </w:lvl>
+  </w:abstractNum>
+  <w:abstractNum w:abstractNumId="4" w15:restartNumberingAfterBreak="0">
     <w:nsid w:val="67212705"/>
     <w:multiLevelType w:val="hybridMultilevel"/>
     <w:tmpl w:val="4E58129E"/>
@@ -611,7 +785,7 @@
       </w:rPr>
     </w:lvl>
   </w:abstractNum>
-  <w:abstractNum w:abstractNumId="4" w15:restartNumberingAfterBreak="0">
+  <w:abstractNum w:abstractNumId="5" w15:restartNumberingAfterBreak="0">
     <w:nsid w:val="754C38D3"/>
     <w:multiLevelType w:val="multilevel"/>
     <w:tmpl w:val="0809001F"/>
@@ -725,10 +899,10 @@
     </w:lvl>
   </w:abstractNum>
   <w:num w:numId="1">
-    <w:abstractNumId w:val="4"/>
+    <w:abstractNumId w:val="5"/>
   </w:num>
   <w:num w:numId="2">
-    <w:abstractNumId w:val="3"/>
+    <w:abstractNumId w:val="4"/>
   </w:num>
   <w:num w:numId="3">
     <w:abstractNumId w:val="1"/>
@@ -739,6 +913,9 @@
   <w:num w:numId="5">
     <w:abstractNumId w:val="0"/>
   </w:num>
+  <w:num w:numId="6">
+    <w:abstractNumId w:val="3"/>
+  </w:num>
 </w:numbering>
 </file>
 
@@ -750,7 +927,7 @@
         <w:rFonts w:asciiTheme="minorHAnsi" w:eastAsiaTheme="minorHAnsi" w:hAnsiTheme="minorHAnsi" w:cstheme="minorBidi"/>
         <w:sz w:val="24"/>
         <w:szCs w:val="24"/>
-        <w:lang w:eastAsia="en-US" w:bidi="ar-SA"/>
+        <w:lang w:val="fr-GB" w:eastAsia="en-US" w:bidi="ar-SA"/>
       </w:rPr>
     </w:rPrDefault>
     <w:pPrDefault/>

</xml_diff>